<commit_message>
release 1.2 201/1/0. Added support for series with rows with duplicate timestamps
</commit_message>
<xml_diff>
--- a/src/site/doc/Nova Ordis Series User Manual.docx
+++ b/src/site/doc/Nova Ordis Series User Manual.docx
@@ -1,6 +1,6 @@
 
 <file path=word/document.xml><?xml version="1.0" encoding="utf-8"?>
-<w:document xmlns:wpc="http://schemas.microsoft.com/office/word/2010/wordprocessingCanvas" xmlns:mc="http://schemas.openxmlformats.org/markup-compatibility/2006" xmlns:o="urn:schemas-microsoft-com:office:office" xmlns:r="http://schemas.openxmlformats.org/officeDocument/2006/relationships" xmlns:m="http://schemas.openxmlformats.org/officeDocument/2006/math" xmlns:v="urn:schemas-microsoft-com:vml" xmlns:wp14="http://schemas.microsoft.com/office/word/2010/wordprocessingDrawing" xmlns:wp="http://schemas.openxmlformats.org/drawingml/2006/wordprocessingDrawing" xmlns:w10="urn:schemas-microsoft-com:office:word" xmlns:w="http://schemas.openxmlformats.org/wordprocessingml/2006/main" xmlns:w14="http://schemas.microsoft.com/office/word/2010/wordml" xmlns:wpg="http://schemas.microsoft.com/office/word/2010/wordprocessingGroup" xmlns:wpi="http://schemas.microsoft.com/office/word/2010/wordprocessingInk" xmlns:wne="http://schemas.microsoft.com/office/word/2006/wordml" xmlns:wps="http://schemas.microsoft.com/office/word/2010/wordprocessingShape" mc:Ignorable="w14 wp14">
+<w:document xmlns:wpc="http://schemas.microsoft.com/office/word/2010/wordprocessingCanvas" xmlns:mo="http://schemas.microsoft.com/office/mac/office/2008/main" xmlns:mc="http://schemas.openxmlformats.org/markup-compatibility/2006" xmlns:mv="urn:schemas-microsoft-com:mac:vml" xmlns:o="urn:schemas-microsoft-com:office:office" xmlns:r="http://schemas.openxmlformats.org/officeDocument/2006/relationships" xmlns:m="http://schemas.openxmlformats.org/officeDocument/2006/math" xmlns:v="urn:schemas-microsoft-com:vml" xmlns:wp14="http://schemas.microsoft.com/office/word/2010/wordprocessingDrawing" xmlns:wp="http://schemas.openxmlformats.org/drawingml/2006/wordprocessingDrawing" xmlns:w10="urn:schemas-microsoft-com:office:word" xmlns:w="http://schemas.openxmlformats.org/wordprocessingml/2006/main" xmlns:w14="http://schemas.microsoft.com/office/word/2010/wordml" xmlns:wpg="http://schemas.microsoft.com/office/word/2010/wordprocessingGroup" xmlns:wpi="http://schemas.microsoft.com/office/word/2010/wordprocessingInk" xmlns:wne="http://schemas.microsoft.com/office/word/2006/wordml" xmlns:wps="http://schemas.microsoft.com/office/word/2010/wordprocessingShape" mc:Ignorable="w14 wp14">
   <w:body>
     <w:p>
       <w:pPr>
@@ -290,21 +290,12 @@
           <w:sz w:val="20"/>
         </w:rPr>
       </w:pPr>
-      <w:proofErr w:type="gramStart"/>
-      <w:r>
-        <w:rPr>
-          <w:rFonts w:ascii="Courier New" w:hAnsi="Courier New" w:cs="Courier New"/>
-          <w:sz w:val="20"/>
-        </w:rPr>
-        <w:t>series</w:t>
-      </w:r>
-      <w:proofErr w:type="gramEnd"/>
-      <w:r>
-        <w:rPr>
-          <w:rFonts w:ascii="Courier New" w:hAnsi="Courier New" w:cs="Courier New"/>
-          <w:sz w:val="20"/>
-        </w:rPr>
-        <w:t xml:space="preserve"> file1.csv file2.csv …</w:t>
+      <w:r>
+        <w:rPr>
+          <w:rFonts w:ascii="Courier New" w:hAnsi="Courier New" w:cs="Courier New"/>
+          <w:sz w:val="20"/>
+        </w:rPr>
+        <w:t>series file1.csv file2.csv …</w:t>
       </w:r>
     </w:p>
     <w:p>
@@ -322,6 +313,11 @@
           <w:sz w:val="20"/>
         </w:rPr>
       </w:pPr>
+      <w:r>
+        <w:t>The underlying library is used by other projects as well.</w:t>
+      </w:r>
+      <w:bookmarkStart w:id="2" w:name="_GoBack"/>
+      <w:bookmarkEnd w:id="2"/>
     </w:p>
     <w:p>
       <w:pPr>
@@ -346,21 +342,12 @@
       </w:r>
     </w:p>
     <w:p>
-      <w:proofErr w:type="gramStart"/>
-      <w:r>
-        <w:rPr>
-          <w:rFonts w:ascii="Courier New" w:hAnsi="Courier New" w:cs="Courier New"/>
-          <w:sz w:val="20"/>
-        </w:rPr>
-        <w:t>series</w:t>
-      </w:r>
-      <w:proofErr w:type="gramEnd"/>
-      <w:r>
-        <w:rPr>
-          <w:rFonts w:ascii="Courier New" w:hAnsi="Courier New" w:cs="Courier New"/>
-          <w:sz w:val="20"/>
-        </w:rPr>
-        <w:t xml:space="preserve"> ".</w:t>
+      <w:r>
+        <w:rPr>
+          <w:rFonts w:ascii="Courier New" w:hAnsi="Courier New" w:cs="Courier New"/>
+          <w:sz w:val="20"/>
+        </w:rPr>
+        <w:t>series ".</w:t>
       </w:r>
       <w:r>
         <w:rPr>
@@ -374,23 +361,7 @@
           <w:rFonts w:ascii="Courier New" w:hAnsi="Courier New" w:cs="Courier New"/>
           <w:sz w:val="20"/>
         </w:rPr>
-        <w:t>oad Testing/</w:t>
-      </w:r>
-      <w:proofErr w:type="spellStart"/>
-      <w:r>
-        <w:rPr>
-          <w:rFonts w:ascii="Courier New" w:hAnsi="Courier New" w:cs="Courier New"/>
-          <w:sz w:val="20"/>
-        </w:rPr>
-        <w:t>tmp</w:t>
-      </w:r>
-      <w:proofErr w:type="spellEnd"/>
-      <w:r>
-        <w:rPr>
-          <w:rFonts w:ascii="Courier New" w:hAnsi="Courier New" w:cs="Courier New"/>
-          <w:sz w:val="20"/>
-        </w:rPr>
-        <w:t>/ap01-metrics.csv"</w:t>
+        <w:t>oad Testing/tmp/ap01-metrics.csv"</w:t>
       </w:r>
     </w:p>
     <w:p/>
@@ -418,21 +389,12 @@
       </w:r>
     </w:p>
     <w:p>
-      <w:proofErr w:type="gramStart"/>
-      <w:r>
-        <w:rPr>
-          <w:rFonts w:ascii="Courier New" w:hAnsi="Courier New" w:cs="Courier New"/>
-          <w:sz w:val="20"/>
-        </w:rPr>
-        <w:t>series</w:t>
-      </w:r>
-      <w:proofErr w:type="gramEnd"/>
-      <w:r>
-        <w:rPr>
-          <w:rFonts w:ascii="Courier New" w:hAnsi="Courier New" w:cs="Courier New"/>
-          <w:sz w:val="20"/>
-        </w:rPr>
-        <w:t xml:space="preserve"> .</w:t>
+      <w:r>
+        <w:rPr>
+          <w:rFonts w:ascii="Courier New" w:hAnsi="Courier New" w:cs="Courier New"/>
+          <w:sz w:val="20"/>
+        </w:rPr>
+        <w:t>series .</w:t>
       </w:r>
       <w:r>
         <w:rPr>
@@ -460,41 +422,16 @@
           <w:rFonts w:ascii="Courier New" w:hAnsi="Courier New" w:cs="Courier New"/>
           <w:sz w:val="20"/>
         </w:rPr>
-        <w:t xml:space="preserve"> Testing/</w:t>
-      </w:r>
-      <w:proofErr w:type="spellStart"/>
-      <w:r>
-        <w:rPr>
-          <w:rFonts w:ascii="Courier New" w:hAnsi="Courier New" w:cs="Courier New"/>
-          <w:sz w:val="20"/>
-        </w:rPr>
-        <w:t>tmp</w:t>
-      </w:r>
-      <w:proofErr w:type="spellEnd"/>
-      <w:r>
-        <w:rPr>
-          <w:rFonts w:ascii="Courier New" w:hAnsi="Courier New" w:cs="Courier New"/>
-          <w:sz w:val="20"/>
-        </w:rPr>
-        <w:t>/ap01-metrics.csv</w:t>
-      </w:r>
-    </w:p>
-    <w:p>
-      <w:proofErr w:type="gramStart"/>
-      <w:r>
-        <w:rPr>
-          <w:rFonts w:ascii="Courier New" w:hAnsi="Courier New" w:cs="Courier New"/>
-          <w:sz w:val="20"/>
-        </w:rPr>
-        <w:t>series</w:t>
-      </w:r>
-      <w:proofErr w:type="gramEnd"/>
-      <w:r>
-        <w:rPr>
-          <w:rFonts w:ascii="Courier New" w:hAnsi="Courier New" w:cs="Courier New"/>
-          <w:sz w:val="20"/>
-        </w:rPr>
-        <w:t xml:space="preserve"> ".</w:t>
+        <w:t xml:space="preserve"> Testing/tmp/ap01-metrics.csv</w:t>
+      </w:r>
+    </w:p>
+    <w:p>
+      <w:r>
+        <w:rPr>
+          <w:rFonts w:ascii="Courier New" w:hAnsi="Courier New" w:cs="Courier New"/>
+          <w:sz w:val="20"/>
+        </w:rPr>
+        <w:t>series ".</w:t>
       </w:r>
       <w:r>
         <w:rPr>
@@ -522,23 +459,7 @@
           <w:rFonts w:ascii="Courier New" w:hAnsi="Courier New" w:cs="Courier New"/>
           <w:sz w:val="20"/>
         </w:rPr>
-        <w:t xml:space="preserve"> Testing/</w:t>
-      </w:r>
-      <w:proofErr w:type="spellStart"/>
-      <w:r>
-        <w:rPr>
-          <w:rFonts w:ascii="Courier New" w:hAnsi="Courier New" w:cs="Courier New"/>
-          <w:sz w:val="20"/>
-        </w:rPr>
-        <w:t>tmp</w:t>
-      </w:r>
-      <w:proofErr w:type="spellEnd"/>
-      <w:r>
-        <w:rPr>
-          <w:rFonts w:ascii="Courier New" w:hAnsi="Courier New" w:cs="Courier New"/>
-          <w:sz w:val="20"/>
-        </w:rPr>
-        <w:t>/ap01-metrics.csv"</w:t>
+        <w:t xml:space="preserve"> Testing/tmp/ap01-metrics.csv"</w:t>
       </w:r>
     </w:p>
     <w:p>
@@ -571,8 +492,6 @@
       <w:r>
         <w:t xml:space="preserve">[info] </w:t>
       </w:r>
-      <w:bookmarkStart w:id="2" w:name="_GoBack"/>
-      <w:bookmarkEnd w:id="2"/>
       <w:r>
         <w:t>file1.csv file2.csv …</w:t>
       </w:r>
@@ -587,14 +506,9 @@
     </w:p>
     <w:p/>
     <w:p>
-      <w:proofErr w:type="gramStart"/>
       <w:r>
         <w:lastRenderedPageBreak/>
-        <w:t>series</w:t>
-      </w:r>
-      <w:proofErr w:type="gramEnd"/>
-      <w:r>
-        <w:t xml:space="preserve"> </w:t>
+        <w:t xml:space="preserve">series </w:t>
       </w:r>
       <w:r>
         <w:t xml:space="preserve">resample </w:t>
@@ -603,21 +517,7 @@
         <w:t xml:space="preserve">–begin &lt;begin-timestamp&gt; --end &lt;end-timestamp&gt; </w:t>
       </w:r>
       <w:r>
-        <w:t>--interval</w:t>
-      </w:r>
-      <w:r>
-        <w:t xml:space="preserve"> &lt;sampling-interval-</w:t>
-      </w:r>
-      <w:proofErr w:type="spellStart"/>
-      <w:r>
-        <w:t>secs</w:t>
-      </w:r>
-      <w:proofErr w:type="spellEnd"/>
-      <w:r>
-        <w:t xml:space="preserve">&gt; </w:t>
-      </w:r>
-      <w:r>
-        <w:t xml:space="preserve"> </w:t>
+        <w:t xml:space="preserve">--interval &lt;sampling-interval-secs&gt;  </w:t>
       </w:r>
       <w:r>
         <w:t xml:space="preserve">file1, file2, </w:t>
@@ -665,7 +565,7 @@
       </w:pPr>
     </w:pPrDefault>
   </w:docDefaults>
-  <w:latentStyles w:defLockedState="0" w:defUIPriority="99" w:defSemiHidden="1" w:defUnhideWhenUsed="1" w:defQFormat="0" w:count="267">
+  <w:latentStyles w:defLockedState="0" w:defUIPriority="99" w:defSemiHidden="1" w:defUnhideWhenUsed="1" w:defQFormat="0" w:count="276">
     <w:lsdException w:name="Normal" w:semiHidden="0" w:uiPriority="0" w:unhideWhenUsed="0" w:qFormat="1"/>
     <w:lsdException w:name="heading 1" w:semiHidden="0" w:uiPriority="9" w:unhideWhenUsed="0" w:qFormat="1"/>
     <w:lsdException w:name="heading 2" w:uiPriority="9" w:qFormat="1"/>
@@ -1063,7 +963,7 @@
 </file>
 
 <file path=word/stylesWithEffects.xml><?xml version="1.0" encoding="utf-8"?>
-<w:styles xmlns:wpc="http://schemas.microsoft.com/office/word/2010/wordprocessingCanvas" xmlns:mc="http://schemas.openxmlformats.org/markup-compatibility/2006" xmlns:o="urn:schemas-microsoft-com:office:office" xmlns:r="http://schemas.openxmlformats.org/officeDocument/2006/relationships" xmlns:m="http://schemas.openxmlformats.org/officeDocument/2006/math" xmlns:v="urn:schemas-microsoft-com:vml" xmlns:wp14="http://schemas.microsoft.com/office/word/2010/wordprocessingDrawing" xmlns:wp="http://schemas.openxmlformats.org/drawingml/2006/wordprocessingDrawing" xmlns:w10="urn:schemas-microsoft-com:office:word" xmlns:w="http://schemas.openxmlformats.org/wordprocessingml/2006/main" xmlns:w14="http://schemas.microsoft.com/office/word/2010/wordml" xmlns:wpg="http://schemas.microsoft.com/office/word/2010/wordprocessingGroup" xmlns:wpi="http://schemas.microsoft.com/office/word/2010/wordprocessingInk" xmlns:wne="http://schemas.microsoft.com/office/word/2006/wordml" xmlns:wps="http://schemas.microsoft.com/office/word/2010/wordprocessingShape" mc:Ignorable="w14 wp14">
+<w:styles xmlns:wpc="http://schemas.microsoft.com/office/word/2010/wordprocessingCanvas" xmlns:mo="http://schemas.microsoft.com/office/mac/office/2008/main" xmlns:mc="http://schemas.openxmlformats.org/markup-compatibility/2006" xmlns:mv="urn:schemas-microsoft-com:mac:vml" xmlns:o="urn:schemas-microsoft-com:office:office" xmlns:r="http://schemas.openxmlformats.org/officeDocument/2006/relationships" xmlns:m="http://schemas.openxmlformats.org/officeDocument/2006/math" xmlns:v="urn:schemas-microsoft-com:vml" xmlns:wp14="http://schemas.microsoft.com/office/word/2010/wordprocessingDrawing" xmlns:wp="http://schemas.openxmlformats.org/drawingml/2006/wordprocessingDrawing" xmlns:w10="urn:schemas-microsoft-com:office:word" xmlns:w="http://schemas.openxmlformats.org/wordprocessingml/2006/main" xmlns:w14="http://schemas.microsoft.com/office/word/2010/wordml" xmlns:wpg="http://schemas.microsoft.com/office/word/2010/wordprocessingGroup" xmlns:wpi="http://schemas.microsoft.com/office/word/2010/wordprocessingInk" xmlns:wne="http://schemas.microsoft.com/office/word/2006/wordml" xmlns:wps="http://schemas.microsoft.com/office/word/2010/wordprocessingShape" mc:Ignorable="w14 wp14">
   <w:docDefaults>
     <w:rPrDefault>
       <w:rPr>
@@ -1079,7 +979,7 @@
       </w:pPr>
     </w:pPrDefault>
   </w:docDefaults>
-  <w:latentStyles w:defLockedState="0" w:defUIPriority="99" w:defSemiHidden="1" w:defUnhideWhenUsed="1" w:defQFormat="0" w:count="267">
+  <w:latentStyles w:defLockedState="0" w:defUIPriority="99" w:defSemiHidden="1" w:defUnhideWhenUsed="1" w:defQFormat="0" w:count="276">
     <w:lsdException w:name="Normal" w:semiHidden="0" w:uiPriority="0" w:unhideWhenUsed="0" w:qFormat="1"/>
     <w:lsdException w:name="heading 1" w:semiHidden="0" w:uiPriority="9" w:unhideWhenUsed="0" w:qFormat="1"/>
     <w:lsdException w:name="heading 2" w:uiPriority="9" w:qFormat="1"/>
@@ -1766,7 +1666,7 @@
 </file>
 
 <file path=customXml/itemProps1.xml><?xml version="1.0" encoding="utf-8"?>
-<ds:datastoreItem xmlns:ds="http://schemas.openxmlformats.org/officeDocument/2006/customXml" ds:itemID="{BC90F20B-6785-45D0-B58E-CDEF03C873E2}">
+<ds:datastoreItem xmlns:ds="http://schemas.openxmlformats.org/officeDocument/2006/customXml" ds:itemID="{6A63B4F7-D60D-7645-A25D-86039BDABE33}">
   <ds:schemaRefs>
     <ds:schemaRef ds:uri="http://schemas.openxmlformats.org/officeDocument/2006/bibliography"/>
   </ds:schemaRefs>

</xml_diff>